<commit_message>
A lot of works
</commit_message>
<xml_diff>
--- a/Weekly Report/Week 7.docx
+++ b/Weekly Report/Week 7.docx
@@ -556,6 +556,52 @@
     </w:p>
     <w:p>
       <w:pPr>
+        <w:numPr>
+          <w:ilvl w:val="0"/>
+          <w:numId w:val="4"/>
+        </w:numPr>
+        <w:spacing w:before="100" w:beforeAutospacing="1" w:after="100" w:afterAutospacing="1" w:line="240" w:lineRule="auto"/>
+        <w:rPr>
+          <w:rFonts w:ascii="Times New Roman" w:eastAsia="Times New Roman" w:hAnsi="Times New Roman" w:cs="Times New Roman"/>
+          <w:kern w:val="0"/>
+          <w14:ligatures w14:val="none"/>
+        </w:rPr>
+      </w:pPr>
+      <w:r>
+        <w:rPr>
+          <w:rFonts w:ascii="Times New Roman" w:eastAsia="Times New Roman" w:hAnsi="Times New Roman" w:cs="Times New Roman"/>
+          <w:kern w:val="0"/>
+          <w14:ligatures w14:val="none"/>
+        </w:rPr>
+        <w:t>Technical</w:t>
+      </w:r>
+      <w:r>
+        <w:rPr>
+          <w:rFonts w:ascii="Times New Roman" w:eastAsia="Times New Roman" w:hAnsi="Times New Roman" w:cs="Times New Roman"/>
+          <w:kern w:val="0"/>
+          <w14:ligatures w14:val="none"/>
+        </w:rPr>
+        <w:t xml:space="preserve"> </w:t>
+      </w:r>
+      <w:r>
+        <w:rPr>
+          <w:rFonts w:ascii="Times New Roman" w:eastAsia="Times New Roman" w:hAnsi="Times New Roman" w:cs="Times New Roman"/>
+          <w:kern w:val="0"/>
+          <w14:ligatures w14:val="none"/>
+        </w:rPr>
+        <w:t>details</w:t>
+      </w:r>
+      <w:r>
+        <w:rPr>
+          <w:rFonts w:ascii="Times New Roman" w:eastAsia="Times New Roman" w:hAnsi="Times New Roman" w:cs="Times New Roman"/>
+          <w:kern w:val="0"/>
+          <w14:ligatures w14:val="none"/>
+        </w:rPr>
+        <w:t>, hardware and software</w:t>
+      </w:r>
+    </w:p>
+    <w:p>
+      <w:pPr>
         <w:spacing w:before="100" w:beforeAutospacing="1" w:after="100" w:afterAutospacing="1" w:line="240" w:lineRule="auto"/>
         <w:outlineLvl w:val="1"/>
         <w:rPr>
@@ -1218,6 +1264,7 @@
           <w:kern w:val="0"/>
           <w14:ligatures w14:val="none"/>
         </w:rPr>
+        <w:lastRenderedPageBreak/>
         <w:t>Modify the OE and MR configurations of the DAC chip to ensure it remains continuously enabled for output.</w:t>
       </w:r>
     </w:p>
@@ -1246,7 +1293,6 @@
           <w:szCs w:val="36"/>
           <w14:ligatures w14:val="none"/>
         </w:rPr>
-        <w:lastRenderedPageBreak/>
         <w:t xml:space="preserve">3. </w:t>
       </w:r>
       <w:r>

</xml_diff>